<commit_message>
add steps and coverage detail
</commit_message>
<xml_diff>
--- a/Final Project_Team 1/Project Proposal.docx
+++ b/Final Project_Team 1/Project Proposal.docx
@@ -102,7 +102,7 @@
                     </pic:cNvPicPr>
                   </pic:nvPicPr>
                   <pic:blipFill>
-                    <a:blip r:embed="rId4">
+                    <a:blip r:embed="rId5">
                       <a:extLst>
                         <a:ext uri="{28A0092B-C50C-407E-A947-70E740481C1C}">
                           <a14:useLocalDpi xmlns:a14="http://schemas.microsoft.com/office/drawing/2010/main" val="0"/>
@@ -165,7 +165,6 @@
         </w:rPr>
         <w:t xml:space="preserve">Final </w:t>
       </w:r>
-      <w:proofErr w:type="gramStart"/>
       <w:r>
         <w:rPr>
           <w:rFonts w:ascii="High Tower Text" w:eastAsia="MS UI Gothic" w:hAnsi="High Tower Text"/>
@@ -174,9 +173,8 @@
           <w:szCs w:val="36"/>
           <w:lang w:val="en-US"/>
         </w:rPr>
-        <w:t>Project :</w:t>
-      </w:r>
-      <w:proofErr w:type="gramEnd"/>
+        <w:t>Project:</w:t>
+      </w:r>
       <w:r>
         <w:rPr>
           <w:rFonts w:ascii="High Tower Text" w:eastAsia="MS UI Gothic" w:hAnsi="High Tower Text"/>
@@ -328,7 +326,6 @@
           <w:lang w:val="en-US"/>
         </w:rPr>
       </w:pPr>
-      <w:proofErr w:type="gramStart"/>
       <w:r>
         <w:rPr>
           <w:rFonts w:ascii="High Tower Text" w:eastAsia="MS UI Gothic" w:hAnsi="High Tower Text"/>
@@ -338,9 +335,8 @@
           <w:lang w:val="en-US"/>
         </w:rPr>
         <w:lastRenderedPageBreak/>
-        <w:t>Overview :</w:t>
-      </w:r>
-      <w:proofErr w:type="gramEnd"/>
+        <w:t>Overview:</w:t>
+      </w:r>
     </w:p>
     <w:p>
       <w:pPr>
@@ -369,17 +365,15 @@
         </w:rPr>
         <w:t xml:space="preserve">of a </w:t>
       </w:r>
-      <w:proofErr w:type="gramStart"/>
-      <w:r>
-        <w:rPr>
-          <w:rFonts w:ascii="High Tower Text" w:eastAsia="MS UI Gothic" w:hAnsi="High Tower Text"/>
-          <w:sz w:val="30"/>
-          <w:szCs w:val="30"/>
-          <w:lang w:val="en-US"/>
-        </w:rPr>
-        <w:t>High resolution</w:t>
-      </w:r>
-      <w:proofErr w:type="gramEnd"/>
+      <w:r>
+        <w:rPr>
+          <w:rFonts w:ascii="High Tower Text" w:eastAsia="MS UI Gothic" w:hAnsi="High Tower Text"/>
+          <w:sz w:val="30"/>
+          <w:szCs w:val="30"/>
+          <w:lang w:val="en-US"/>
+        </w:rPr>
+        <w:t>High-resolution</w:t>
+      </w:r>
       <w:r>
         <w:rPr>
           <w:rFonts w:ascii="High Tower Text" w:eastAsia="MS UI Gothic" w:hAnsi="High Tower Text"/>
@@ -416,17 +410,15 @@
         </w:rPr>
         <w:t xml:space="preserve">There </w:t>
       </w:r>
-      <w:proofErr w:type="gramStart"/>
-      <w:r>
-        <w:rPr>
-          <w:rFonts w:ascii="High Tower Text" w:eastAsia="MS UI Gothic" w:hAnsi="High Tower Text"/>
-          <w:sz w:val="30"/>
-          <w:szCs w:val="30"/>
-          <w:lang w:val="en-US"/>
-        </w:rPr>
-        <w:t>is</w:t>
-      </w:r>
-      <w:proofErr w:type="gramEnd"/>
+      <w:r>
+        <w:rPr>
+          <w:rFonts w:ascii="High Tower Text" w:eastAsia="MS UI Gothic" w:hAnsi="High Tower Text"/>
+          <w:sz w:val="30"/>
+          <w:szCs w:val="30"/>
+          <w:lang w:val="en-US"/>
+        </w:rPr>
+        <w:t>are</w:t>
+      </w:r>
       <w:r>
         <w:rPr>
           <w:rFonts w:ascii="High Tower Text" w:eastAsia="MS UI Gothic" w:hAnsi="High Tower Text"/>
@@ -640,7 +632,7 @@
                     <pic:cNvPicPr/>
                   </pic:nvPicPr>
                   <pic:blipFill>
-                    <a:blip r:embed="rId5"/>
+                    <a:blip r:embed="rId6"/>
                     <a:stretch>
                       <a:fillRect/>
                     </a:stretch>
@@ -879,7 +871,6 @@
           <w:lang w:val="en-US"/>
         </w:rPr>
       </w:pPr>
-      <w:proofErr w:type="gramStart"/>
       <w:r>
         <w:rPr>
           <w:rFonts w:ascii="High Tower Text" w:eastAsia="MS UI Gothic" w:hAnsi="High Tower Text"/>
@@ -888,9 +879,8 @@
           <w:szCs w:val="32"/>
           <w:lang w:val="en-US"/>
         </w:rPr>
-        <w:t>Objective :</w:t>
-      </w:r>
-      <w:proofErr w:type="gramEnd"/>
+        <w:t>Objective:</w:t>
+      </w:r>
     </w:p>
     <w:p>
       <w:pPr>
@@ -933,23 +923,33 @@
       <w:pPr>
         <w:rPr>
           <w:rFonts w:ascii="High Tower Text" w:eastAsia="MS UI Gothic" w:hAnsi="High Tower Text"/>
-          <w:sz w:val="30"/>
-          <w:szCs w:val="30"/>
-          <w:lang w:val="en-US"/>
-        </w:rPr>
-      </w:pPr>
-      <w:proofErr w:type="gramStart"/>
-      <w:r>
-        <w:rPr>
-          <w:rFonts w:ascii="High Tower Text" w:eastAsia="MS UI Gothic" w:hAnsi="High Tower Text"/>
           <w:color w:val="002060"/>
           <w:sz w:val="32"/>
           <w:szCs w:val="32"/>
           <w:lang w:val="en-US"/>
         </w:rPr>
-        <w:t>Dataset :</w:t>
-      </w:r>
-      <w:proofErr w:type="gramEnd"/>
+      </w:pPr>
+    </w:p>
+    <w:p>
+      <w:pPr>
+        <w:rPr>
+          <w:rFonts w:ascii="High Tower Text" w:eastAsia="MS UI Gothic" w:hAnsi="High Tower Text"/>
+          <w:sz w:val="30"/>
+          <w:szCs w:val="30"/>
+          <w:lang w:val="en-US"/>
+        </w:rPr>
+      </w:pPr>
+      <w:r>
+        <w:rPr>
+          <w:rFonts w:ascii="High Tower Text" w:eastAsia="MS UI Gothic" w:hAnsi="High Tower Text"/>
+          <w:color w:val="002060"/>
+          <w:sz w:val="32"/>
+          <w:szCs w:val="32"/>
+          <w:lang w:val="en-US"/>
+        </w:rPr>
+        <w:lastRenderedPageBreak/>
+        <w:t>Dataset:</w:t>
+      </w:r>
       <w:r>
         <w:rPr>
           <w:rFonts w:ascii="High Tower Text" w:eastAsia="MS UI Gothic" w:hAnsi="High Tower Text"/>
@@ -976,7 +976,6 @@
           <w:szCs w:val="30"/>
           <w:lang w:val="en-US"/>
         </w:rPr>
-        <w:lastRenderedPageBreak/>
         <w:t>W</w:t>
       </w:r>
       <w:r>
@@ -997,7 +996,7 @@
         </w:rPr>
         <w:t xml:space="preserve">plan to use the </w:t>
       </w:r>
-      <w:hyperlink r:id="rId6" w:history="1">
+      <w:hyperlink r:id="rId7" w:history="1">
         <w:proofErr w:type="spellStart"/>
         <w:r>
           <w:rPr>
@@ -1020,17 +1019,15 @@
         </w:rPr>
         <w:t xml:space="preserve"> dataset. This dataset is a </w:t>
       </w:r>
-      <w:proofErr w:type="gramStart"/>
-      <w:r>
-        <w:rPr>
-          <w:rFonts w:ascii="High Tower Text" w:eastAsia="MS UI Gothic" w:hAnsi="High Tower Text"/>
-          <w:sz w:val="30"/>
-          <w:szCs w:val="30"/>
-          <w:lang w:val="en-US"/>
-        </w:rPr>
-        <w:t>large scale</w:t>
-      </w:r>
-      <w:proofErr w:type="gramEnd"/>
+      <w:r>
+        <w:rPr>
+          <w:rFonts w:ascii="High Tower Text" w:eastAsia="MS UI Gothic" w:hAnsi="High Tower Text"/>
+          <w:sz w:val="30"/>
+          <w:szCs w:val="30"/>
+          <w:lang w:val="en-US"/>
+        </w:rPr>
+        <w:t>large-scale</w:t>
+      </w:r>
       <w:r>
         <w:rPr>
           <w:rFonts w:ascii="High Tower Text" w:eastAsia="MS UI Gothic" w:hAnsi="High Tower Text"/>
@@ -1065,16 +1062,61 @@
           <w:szCs w:val="30"/>
           <w:lang w:val="en-US"/>
         </w:rPr>
-        <w:t xml:space="preserve"> We will first build the model for some L</w:t>
-      </w:r>
-      <w:r>
-        <w:rPr>
-          <w:rFonts w:ascii="High Tower Text" w:eastAsia="MS UI Gothic" w:hAnsi="High Tower Text"/>
-          <w:sz w:val="30"/>
-          <w:szCs w:val="30"/>
-          <w:lang w:val="en-US"/>
-        </w:rPr>
-        <w:t xml:space="preserve">ow </w:t>
+        <w:t xml:space="preserve"> We will first build the model for some </w:t>
+      </w:r>
+      <w:r>
+        <w:rPr>
+          <w:rFonts w:ascii="High Tower Text" w:eastAsia="MS UI Gothic" w:hAnsi="High Tower Text"/>
+          <w:sz w:val="30"/>
+          <w:szCs w:val="30"/>
+          <w:lang w:val="en-US"/>
+        </w:rPr>
+        <w:t>L</w:t>
+      </w:r>
+      <w:r>
+        <w:rPr>
+          <w:rFonts w:ascii="High Tower Text" w:eastAsia="MS UI Gothic" w:hAnsi="High Tower Text"/>
+          <w:sz w:val="30"/>
+          <w:szCs w:val="30"/>
+          <w:lang w:val="en-US"/>
+        </w:rPr>
+        <w:t>ow-Resolution</w:t>
+      </w:r>
+      <w:r>
+        <w:rPr>
+          <w:rFonts w:ascii="High Tower Text" w:eastAsia="MS UI Gothic" w:hAnsi="High Tower Text"/>
+          <w:sz w:val="30"/>
+          <w:szCs w:val="30"/>
+          <w:lang w:val="en-US"/>
+        </w:rPr>
+        <w:t xml:space="preserve"> images to validate the output as </w:t>
+      </w:r>
+      <w:r>
+        <w:rPr>
+          <w:rFonts w:ascii="High Tower Text" w:eastAsia="MS UI Gothic" w:hAnsi="High Tower Text"/>
+          <w:sz w:val="30"/>
+          <w:szCs w:val="30"/>
+          <w:lang w:val="en-US"/>
+        </w:rPr>
+        <w:t>expected (</w:t>
+      </w:r>
+      <w:r>
+        <w:rPr>
+          <w:rFonts w:ascii="High Tower Text" w:eastAsia="MS UI Gothic" w:hAnsi="High Tower Text"/>
+          <w:sz w:val="30"/>
+          <w:szCs w:val="30"/>
+          <w:lang w:val="en-US"/>
+        </w:rPr>
+        <w:t>H</w:t>
+      </w:r>
+      <w:r>
+        <w:rPr>
+          <w:rFonts w:ascii="High Tower Text" w:eastAsia="MS UI Gothic" w:hAnsi="High Tower Text"/>
+          <w:sz w:val="30"/>
+          <w:szCs w:val="30"/>
+          <w:lang w:val="en-US"/>
+        </w:rPr>
+        <w:t xml:space="preserve">igh </w:t>
       </w:r>
       <w:r>
         <w:rPr>
@@ -1101,62 +1143,6 @@
           <w:szCs w:val="30"/>
           <w:lang w:val="en-US"/>
         </w:rPr>
-        <w:t xml:space="preserve"> images to validate the output as </w:t>
-      </w:r>
-      <w:proofErr w:type="gramStart"/>
-      <w:r>
-        <w:rPr>
-          <w:rFonts w:ascii="High Tower Text" w:eastAsia="MS UI Gothic" w:hAnsi="High Tower Text"/>
-          <w:sz w:val="30"/>
-          <w:szCs w:val="30"/>
-          <w:lang w:val="en-US"/>
-        </w:rPr>
-        <w:t>expected(</w:t>
-      </w:r>
-      <w:proofErr w:type="gramEnd"/>
-      <w:r>
-        <w:rPr>
-          <w:rFonts w:ascii="High Tower Text" w:eastAsia="MS UI Gothic" w:hAnsi="High Tower Text"/>
-          <w:sz w:val="30"/>
-          <w:szCs w:val="30"/>
-          <w:lang w:val="en-US"/>
-        </w:rPr>
-        <w:t>H</w:t>
-      </w:r>
-      <w:r>
-        <w:rPr>
-          <w:rFonts w:ascii="High Tower Text" w:eastAsia="MS UI Gothic" w:hAnsi="High Tower Text"/>
-          <w:sz w:val="30"/>
-          <w:szCs w:val="30"/>
-          <w:lang w:val="en-US"/>
-        </w:rPr>
-        <w:t xml:space="preserve">igh </w:t>
-      </w:r>
-      <w:r>
-        <w:rPr>
-          <w:rFonts w:ascii="High Tower Text" w:eastAsia="MS UI Gothic" w:hAnsi="High Tower Text"/>
-          <w:sz w:val="30"/>
-          <w:szCs w:val="30"/>
-          <w:lang w:val="en-US"/>
-        </w:rPr>
-        <w:t>R</w:t>
-      </w:r>
-      <w:r>
-        <w:rPr>
-          <w:rFonts w:ascii="High Tower Text" w:eastAsia="MS UI Gothic" w:hAnsi="High Tower Text"/>
-          <w:sz w:val="30"/>
-          <w:szCs w:val="30"/>
-          <w:lang w:val="en-US"/>
-        </w:rPr>
-        <w:t>esolution</w:t>
-      </w:r>
-      <w:r>
-        <w:rPr>
-          <w:rFonts w:ascii="High Tower Text" w:eastAsia="MS UI Gothic" w:hAnsi="High Tower Text"/>
-          <w:sz w:val="30"/>
-          <w:szCs w:val="30"/>
-          <w:lang w:val="en-US"/>
-        </w:rPr>
         <w:t>).</w:t>
       </w:r>
       <w:r>
@@ -1213,7 +1199,6 @@
         </w:rPr>
         <w:t xml:space="preserve">16x16 image to make it to High </w:t>
       </w:r>
-      <w:proofErr w:type="gramStart"/>
       <w:r>
         <w:rPr>
           <w:rFonts w:ascii="High Tower Text" w:eastAsia="MS UI Gothic" w:hAnsi="High Tower Text"/>
@@ -1230,9 +1215,8 @@
           <w:szCs w:val="30"/>
           <w:lang w:val="en-US"/>
         </w:rPr>
-        <w:t>(</w:t>
-      </w:r>
-      <w:proofErr w:type="gramEnd"/>
+        <w:t xml:space="preserve"> (</w:t>
+      </w:r>
       <w:r>
         <w:rPr>
           <w:rFonts w:ascii="High Tower Text" w:eastAsia="MS UI Gothic" w:hAnsi="High Tower Text"/>
@@ -1272,7 +1256,6 @@
         </w:rPr>
         <w:t xml:space="preserve">Steps to be </w:t>
       </w:r>
-      <w:proofErr w:type="gramStart"/>
       <w:r>
         <w:rPr>
           <w:rFonts w:ascii="High Tower Text" w:eastAsia="MS UI Gothic" w:hAnsi="High Tower Text"/>
@@ -1281,119 +1264,180 @@
           <w:szCs w:val="32"/>
           <w:lang w:val="en-US"/>
         </w:rPr>
-        <w:t>followed :</w:t>
-      </w:r>
-      <w:proofErr w:type="gramEnd"/>
-    </w:p>
-    <w:p>
-      <w:pPr>
-        <w:rPr>
-          <w:rFonts w:ascii="High Tower Text" w:eastAsia="MS UI Gothic" w:hAnsi="High Tower Text"/>
-          <w:color w:val="002060"/>
-          <w:sz w:val="32"/>
-          <w:szCs w:val="32"/>
-          <w:lang w:val="en-US"/>
-        </w:rPr>
-      </w:pPr>
-      <w:r>
-        <w:rPr>
-          <w:rFonts w:ascii="High Tower Text" w:eastAsia="MS UI Gothic" w:hAnsi="High Tower Text"/>
-          <w:color w:val="002060"/>
-          <w:sz w:val="32"/>
-          <w:szCs w:val="32"/>
-          <w:lang w:val="en-US"/>
-        </w:rPr>
-        <w:t>(write this)</w:t>
-      </w:r>
-    </w:p>
-    <w:p>
-      <w:pPr>
-        <w:rPr>
-          <w:rFonts w:ascii="High Tower Text" w:eastAsia="MS UI Gothic" w:hAnsi="High Tower Text"/>
-          <w:color w:val="002060"/>
-          <w:sz w:val="32"/>
-          <w:szCs w:val="32"/>
-          <w:lang w:val="en-US"/>
-        </w:rPr>
-      </w:pPr>
-    </w:p>
-    <w:p>
-      <w:pPr>
-        <w:rPr>
-          <w:rFonts w:ascii="High Tower Text" w:eastAsia="MS UI Gothic" w:hAnsi="High Tower Text"/>
-          <w:color w:val="002060"/>
-          <w:sz w:val="32"/>
-          <w:szCs w:val="32"/>
-          <w:lang w:val="en-US"/>
-        </w:rPr>
-      </w:pPr>
-    </w:p>
-    <w:p>
-      <w:pPr>
-        <w:rPr>
-          <w:rFonts w:ascii="High Tower Text" w:eastAsia="MS UI Gothic" w:hAnsi="High Tower Text"/>
-          <w:color w:val="002060"/>
-          <w:sz w:val="32"/>
-          <w:szCs w:val="32"/>
-          <w:lang w:val="en-US"/>
-        </w:rPr>
-      </w:pPr>
-      <w:r>
-        <w:rPr>
-          <w:rFonts w:ascii="High Tower Text" w:eastAsia="MS UI Gothic" w:hAnsi="High Tower Text"/>
-          <w:color w:val="002060"/>
-          <w:sz w:val="32"/>
-          <w:szCs w:val="32"/>
-          <w:lang w:val="en-US"/>
-        </w:rPr>
-        <w:t xml:space="preserve">Project Coverage </w:t>
-      </w:r>
-      <w:proofErr w:type="gramStart"/>
-      <w:r>
-        <w:rPr>
-          <w:rFonts w:ascii="High Tower Text" w:eastAsia="MS UI Gothic" w:hAnsi="High Tower Text"/>
-          <w:color w:val="002060"/>
-          <w:sz w:val="32"/>
-          <w:szCs w:val="32"/>
-          <w:lang w:val="en-US"/>
-        </w:rPr>
-        <w:t>plan :</w:t>
-      </w:r>
-      <w:proofErr w:type="gramEnd"/>
-    </w:p>
-    <w:p>
-      <w:pPr>
-        <w:rPr>
-          <w:rFonts w:ascii="High Tower Text" w:eastAsia="MS UI Gothic" w:hAnsi="High Tower Text"/>
-          <w:color w:val="002060"/>
-          <w:sz w:val="32"/>
-          <w:szCs w:val="32"/>
-          <w:lang w:val="en-US"/>
-        </w:rPr>
-      </w:pPr>
-      <w:r>
-        <w:rPr>
-          <w:rFonts w:ascii="High Tower Text" w:eastAsia="MS UI Gothic" w:hAnsi="High Tower Text"/>
-          <w:color w:val="002060"/>
-          <w:sz w:val="32"/>
-          <w:szCs w:val="32"/>
-          <w:lang w:val="en-US"/>
-        </w:rPr>
-        <w:t>(write this)</w:t>
-      </w:r>
-    </w:p>
-    <w:p>
-      <w:pPr>
-        <w:rPr>
-          <w:rFonts w:ascii="High Tower Text" w:eastAsia="MS UI Gothic" w:hAnsi="High Tower Text"/>
-          <w:color w:val="002060"/>
-          <w:sz w:val="32"/>
-          <w:szCs w:val="32"/>
-          <w:lang w:val="en-US"/>
-        </w:rPr>
-      </w:pPr>
+        <w:t>followed:</w:t>
+      </w:r>
+    </w:p>
+    <w:p>
+      <w:pPr>
+        <w:pStyle w:val="ListParagraph"/>
+        <w:numPr>
+          <w:ilvl w:val="0"/>
+          <w:numId w:val="1"/>
+        </w:numPr>
+        <w:rPr>
+          <w:rFonts w:ascii="High Tower Text" w:eastAsia="MS UI Gothic" w:hAnsi="High Tower Text"/>
+          <w:color w:val="000000" w:themeColor="text1"/>
+          <w:sz w:val="32"/>
+          <w:szCs w:val="32"/>
+          <w:lang w:val="en-US"/>
+        </w:rPr>
+      </w:pPr>
+      <w:r>
+        <w:rPr>
+          <w:rFonts w:ascii="High Tower Text" w:eastAsia="MS UI Gothic" w:hAnsi="High Tower Text"/>
+          <w:color w:val="000000" w:themeColor="text1"/>
+          <w:sz w:val="32"/>
+          <w:szCs w:val="32"/>
+          <w:lang w:val="en-US"/>
+        </w:rPr>
+        <w:t xml:space="preserve">We will use different models described in the research paper “Super resolution using Deep Learning” as our </w:t>
+      </w:r>
+      <w:r>
+        <w:rPr>
+          <w:rFonts w:ascii="High Tower Text" w:eastAsia="MS UI Gothic" w:hAnsi="High Tower Text"/>
+          <w:color w:val="000000" w:themeColor="text1"/>
+          <w:sz w:val="32"/>
+          <w:szCs w:val="32"/>
+          <w:lang w:val="en-US"/>
+        </w:rPr>
+        <w:t>generator.</w:t>
+      </w:r>
+    </w:p>
+    <w:p>
+      <w:pPr>
+        <w:pStyle w:val="ListParagraph"/>
+        <w:numPr>
+          <w:ilvl w:val="0"/>
+          <w:numId w:val="1"/>
+        </w:numPr>
+        <w:rPr>
+          <w:rFonts w:ascii="High Tower Text" w:eastAsia="MS UI Gothic" w:hAnsi="High Tower Text"/>
+          <w:color w:val="000000" w:themeColor="text1"/>
+          <w:sz w:val="32"/>
+          <w:szCs w:val="32"/>
+          <w:lang w:val="en-US"/>
+        </w:rPr>
+      </w:pPr>
+      <w:r>
+        <w:rPr>
+          <w:rFonts w:ascii="High Tower Text" w:eastAsia="MS UI Gothic" w:hAnsi="High Tower Text"/>
+          <w:color w:val="000000" w:themeColor="text1"/>
+          <w:sz w:val="32"/>
+          <w:szCs w:val="32"/>
+          <w:lang w:val="en-US"/>
+        </w:rPr>
+        <w:t>For discriminator we can use a pre-trained large matching model as we only need discriminator to be able to match the image in availab</w:t>
+      </w:r>
       <w:bookmarkStart w:id="0" w:name="_GoBack"/>
       <w:bookmarkEnd w:id="0"/>
+      <w:r>
+        <w:rPr>
+          <w:rFonts w:ascii="High Tower Text" w:eastAsia="MS UI Gothic" w:hAnsi="High Tower Text"/>
+          <w:color w:val="000000" w:themeColor="text1"/>
+          <w:sz w:val="32"/>
+          <w:szCs w:val="32"/>
+          <w:lang w:val="en-US"/>
+        </w:rPr>
+        <w:t xml:space="preserve">le dataset. It won’t matter if the generator is only matching </w:t>
+      </w:r>
+    </w:p>
+    <w:p>
+      <w:pPr>
+        <w:pStyle w:val="ListParagraph"/>
+        <w:numPr>
+          <w:ilvl w:val="0"/>
+          <w:numId w:val="1"/>
+        </w:numPr>
+        <w:rPr>
+          <w:rFonts w:ascii="High Tower Text" w:eastAsia="MS UI Gothic" w:hAnsi="High Tower Text"/>
+          <w:color w:val="000000" w:themeColor="text1"/>
+          <w:sz w:val="32"/>
+          <w:szCs w:val="32"/>
+          <w:lang w:val="en-US"/>
+        </w:rPr>
+      </w:pPr>
+      <w:r>
+        <w:rPr>
+          <w:rFonts w:ascii="High Tower Text" w:eastAsia="MS UI Gothic" w:hAnsi="High Tower Text"/>
+          <w:color w:val="000000" w:themeColor="text1"/>
+          <w:sz w:val="32"/>
+          <w:szCs w:val="32"/>
+          <w:lang w:val="en-US"/>
+        </w:rPr>
+        <w:t xml:space="preserve">After training the GANs created with different architectures we’ll record the accuracy and convergence information for each used more. </w:t>
+      </w:r>
+    </w:p>
+    <w:p>
+      <w:pPr>
+        <w:pStyle w:val="ListParagraph"/>
+        <w:numPr>
+          <w:ilvl w:val="0"/>
+          <w:numId w:val="1"/>
+        </w:numPr>
+        <w:rPr>
+          <w:rFonts w:ascii="High Tower Text" w:eastAsia="MS UI Gothic" w:hAnsi="High Tower Text"/>
+          <w:color w:val="000000" w:themeColor="text1"/>
+          <w:sz w:val="32"/>
+          <w:szCs w:val="32"/>
+          <w:lang w:val="en-US"/>
+        </w:rPr>
+      </w:pPr>
+      <w:r>
+        <w:rPr>
+          <w:rFonts w:ascii="High Tower Text" w:eastAsia="MS UI Gothic" w:hAnsi="High Tower Text"/>
+          <w:color w:val="000000" w:themeColor="text1"/>
+          <w:sz w:val="32"/>
+          <w:szCs w:val="32"/>
+          <w:lang w:val="en-US"/>
+        </w:rPr>
+        <w:t>We’ll use this information to create best GAN that we possibly can in time of two week.</w:t>
+      </w:r>
+    </w:p>
+    <w:p>
+      <w:pPr>
+        <w:pStyle w:val="ListParagraph"/>
+        <w:numPr>
+          <w:ilvl w:val="0"/>
+          <w:numId w:val="1"/>
+        </w:numPr>
+        <w:rPr>
+          <w:rFonts w:ascii="High Tower Text" w:eastAsia="MS UI Gothic" w:hAnsi="High Tower Text"/>
+          <w:color w:val="000000" w:themeColor="text1"/>
+          <w:sz w:val="32"/>
+          <w:szCs w:val="32"/>
+          <w:lang w:val="en-US"/>
+        </w:rPr>
+      </w:pPr>
+      <w:r>
+        <w:rPr>
+          <w:rFonts w:ascii="High Tower Text" w:eastAsia="MS UI Gothic" w:hAnsi="High Tower Text"/>
+          <w:color w:val="000000" w:themeColor="text1"/>
+          <w:sz w:val="32"/>
+          <w:szCs w:val="32"/>
+          <w:lang w:val="en-US"/>
+        </w:rPr>
+        <w:t xml:space="preserve">As a measure of performance, we’ll use convergence of generator and discriminator as a base. Then we’ll take ability of the generator to generate any image from test data set which resembles the actual High-resolution image in consideration. So, if the generator </w:t>
+      </w:r>
+      <w:r>
+        <w:rPr>
+          <w:rFonts w:ascii="High Tower Text" w:eastAsia="MS UI Gothic" w:hAnsi="High Tower Text"/>
+          <w:color w:val="000000" w:themeColor="text1"/>
+          <w:sz w:val="32"/>
+          <w:szCs w:val="32"/>
+          <w:lang w:val="en-US"/>
+        </w:rPr>
+        <w:t>can</w:t>
+      </w:r>
+      <w:r>
+        <w:rPr>
+          <w:rFonts w:ascii="High Tower Text" w:eastAsia="MS UI Gothic" w:hAnsi="High Tower Text"/>
+          <w:color w:val="000000" w:themeColor="text1"/>
+          <w:sz w:val="32"/>
+          <w:szCs w:val="32"/>
+          <w:lang w:val="en-US"/>
+        </w:rPr>
+        <w:t xml:space="preserve"> properly generate a high-resolution image matching the original high-resolution image which it has not seen ever before then we’ll consider it a success.</w:t>
+      </w:r>
     </w:p>
     <w:p>
       <w:pPr>
@@ -1405,8 +1449,9 @@
           <w:lang w:val="en-US"/>
         </w:rPr>
       </w:pPr>
-      <w:proofErr w:type="gramStart"/>
-      <w:r>
+    </w:p>
+    <w:p>
+      <w:pPr>
         <w:rPr>
           <w:rFonts w:ascii="High Tower Text" w:eastAsia="MS UI Gothic" w:hAnsi="High Tower Text"/>
           <w:color w:val="002060"/>
@@ -1414,9 +1459,144 @@
           <w:szCs w:val="32"/>
           <w:lang w:val="en-US"/>
         </w:rPr>
-        <w:t>Particulars :</w:t>
-      </w:r>
-      <w:proofErr w:type="gramEnd"/>
+      </w:pPr>
+    </w:p>
+    <w:p>
+      <w:pPr>
+        <w:rPr>
+          <w:rFonts w:ascii="High Tower Text" w:eastAsia="MS UI Gothic" w:hAnsi="High Tower Text"/>
+          <w:color w:val="002060"/>
+          <w:sz w:val="32"/>
+          <w:szCs w:val="32"/>
+          <w:lang w:val="en-US"/>
+        </w:rPr>
+      </w:pPr>
+    </w:p>
+    <w:p>
+      <w:pPr>
+        <w:rPr>
+          <w:rFonts w:ascii="High Tower Text" w:eastAsia="MS UI Gothic" w:hAnsi="High Tower Text"/>
+          <w:color w:val="002060"/>
+          <w:sz w:val="32"/>
+          <w:szCs w:val="32"/>
+          <w:lang w:val="en-US"/>
+        </w:rPr>
+      </w:pPr>
+      <w:r>
+        <w:rPr>
+          <w:rFonts w:ascii="High Tower Text" w:eastAsia="MS UI Gothic" w:hAnsi="High Tower Text"/>
+          <w:color w:val="002060"/>
+          <w:sz w:val="32"/>
+          <w:szCs w:val="32"/>
+          <w:lang w:val="en-US"/>
+        </w:rPr>
+        <w:t xml:space="preserve">Project Coverage </w:t>
+      </w:r>
+      <w:r>
+        <w:rPr>
+          <w:rFonts w:ascii="High Tower Text" w:eastAsia="MS UI Gothic" w:hAnsi="High Tower Text"/>
+          <w:color w:val="002060"/>
+          <w:sz w:val="32"/>
+          <w:szCs w:val="32"/>
+          <w:lang w:val="en-US"/>
+        </w:rPr>
+        <w:t>plan:</w:t>
+      </w:r>
+    </w:p>
+    <w:p>
+      <w:pPr>
+        <w:rPr>
+          <w:rFonts w:ascii="High Tower Text" w:eastAsia="MS UI Gothic" w:hAnsi="High Tower Text"/>
+          <w:color w:val="000000" w:themeColor="text1"/>
+          <w:sz w:val="32"/>
+          <w:szCs w:val="32"/>
+          <w:lang w:val="en-US"/>
+        </w:rPr>
+      </w:pPr>
+      <w:r>
+        <w:rPr>
+          <w:rFonts w:ascii="High Tower Text" w:eastAsia="MS UI Gothic" w:hAnsi="High Tower Text"/>
+          <w:color w:val="000000" w:themeColor="text1"/>
+          <w:sz w:val="32"/>
+          <w:szCs w:val="32"/>
+          <w:lang w:val="en-US"/>
+        </w:rPr>
+        <w:t>In first week, we’ll decide and implement top 3 models from the current paper as generator and decide what discriminator to use.</w:t>
+      </w:r>
+    </w:p>
+    <w:p>
+      <w:pPr>
+        <w:rPr>
+          <w:rFonts w:ascii="High Tower Text" w:eastAsia="MS UI Gothic" w:hAnsi="High Tower Text"/>
+          <w:color w:val="000000" w:themeColor="text1"/>
+          <w:sz w:val="32"/>
+          <w:szCs w:val="32"/>
+          <w:lang w:val="en-US"/>
+        </w:rPr>
+      </w:pPr>
+      <w:r>
+        <w:rPr>
+          <w:rFonts w:ascii="High Tower Text" w:eastAsia="MS UI Gothic" w:hAnsi="High Tower Text"/>
+          <w:color w:val="000000" w:themeColor="text1"/>
+          <w:sz w:val="32"/>
+          <w:szCs w:val="32"/>
+          <w:lang w:val="en-US"/>
+        </w:rPr>
+        <w:t>In the second week, we’ll tune our GAN and compare and analyze of all 3 GAN that we create.</w:t>
+      </w:r>
+    </w:p>
+    <w:p>
+      <w:pPr>
+        <w:rPr>
+          <w:rFonts w:ascii="High Tower Text" w:eastAsia="MS UI Gothic" w:hAnsi="High Tower Text"/>
+          <w:color w:val="000000" w:themeColor="text1"/>
+          <w:sz w:val="32"/>
+          <w:szCs w:val="32"/>
+          <w:lang w:val="en-US"/>
+        </w:rPr>
+      </w:pPr>
+      <w:r>
+        <w:rPr>
+          <w:rFonts w:ascii="High Tower Text" w:eastAsia="MS UI Gothic" w:hAnsi="High Tower Text"/>
+          <w:color w:val="000000" w:themeColor="text1"/>
+          <w:sz w:val="32"/>
+          <w:szCs w:val="32"/>
+          <w:lang w:val="en-US"/>
+        </w:rPr>
+        <w:t>We’ll deliver a final analytical report of what we’re able to achieve in the GAN setting and what future improvements we can do.</w:t>
+      </w:r>
+    </w:p>
+    <w:p>
+      <w:pPr>
+        <w:rPr>
+          <w:rFonts w:ascii="High Tower Text" w:eastAsia="MS UI Gothic" w:hAnsi="High Tower Text"/>
+          <w:color w:val="002060"/>
+          <w:sz w:val="32"/>
+          <w:szCs w:val="32"/>
+          <w:lang w:val="en-US"/>
+        </w:rPr>
+      </w:pPr>
+    </w:p>
+    <w:p>
+      <w:pPr>
+        <w:rPr>
+          <w:rFonts w:ascii="High Tower Text" w:eastAsia="MS UI Gothic" w:hAnsi="High Tower Text"/>
+          <w:color w:val="002060"/>
+          <w:sz w:val="32"/>
+          <w:szCs w:val="32"/>
+          <w:lang w:val="en-US"/>
+        </w:rPr>
+      </w:pPr>
+      <w:r>
+        <w:rPr>
+          <w:rFonts w:ascii="High Tower Text" w:eastAsia="MS UI Gothic" w:hAnsi="High Tower Text"/>
+          <w:color w:val="002060"/>
+          <w:sz w:val="32"/>
+          <w:szCs w:val="32"/>
+          <w:lang w:val="en-US"/>
+        </w:rPr>
+        <w:t>Particulars:</w:t>
+      </w:r>
     </w:p>
     <w:p>
       <w:pPr>
@@ -1436,17 +1616,15 @@
         </w:rPr>
         <w:t xml:space="preserve">Programming Language </w:t>
       </w:r>
-      <w:proofErr w:type="gramStart"/>
-      <w:r>
-        <w:rPr>
-          <w:rFonts w:ascii="High Tower Text" w:eastAsia="MS UI Gothic" w:hAnsi="High Tower Text"/>
-          <w:sz w:val="30"/>
-          <w:szCs w:val="30"/>
-          <w:lang w:val="en-US"/>
-        </w:rPr>
-        <w:t>used :</w:t>
-      </w:r>
-      <w:proofErr w:type="gramEnd"/>
+      <w:r>
+        <w:rPr>
+          <w:rFonts w:ascii="High Tower Text" w:eastAsia="MS UI Gothic" w:hAnsi="High Tower Text"/>
+          <w:sz w:val="30"/>
+          <w:szCs w:val="30"/>
+          <w:lang w:val="en-US"/>
+        </w:rPr>
+        <w:t>used:</w:t>
+      </w:r>
       <w:r>
         <w:rPr>
           <w:rFonts w:ascii="High Tower Text" w:eastAsia="MS UI Gothic" w:hAnsi="High Tower Text"/>
@@ -1486,17 +1664,15 @@
         </w:rPr>
         <w:t xml:space="preserve">Tool </w:t>
       </w:r>
-      <w:proofErr w:type="gramStart"/>
-      <w:r>
-        <w:rPr>
-          <w:rFonts w:ascii="High Tower Text" w:eastAsia="MS UI Gothic" w:hAnsi="High Tower Text"/>
-          <w:sz w:val="30"/>
-          <w:szCs w:val="30"/>
-          <w:lang w:val="en-US"/>
-        </w:rPr>
-        <w:t>Used :</w:t>
-      </w:r>
-      <w:proofErr w:type="gramEnd"/>
+      <w:r>
+        <w:rPr>
+          <w:rFonts w:ascii="High Tower Text" w:eastAsia="MS UI Gothic" w:hAnsi="High Tower Text"/>
+          <w:sz w:val="30"/>
+          <w:szCs w:val="30"/>
+          <w:lang w:val="en-US"/>
+        </w:rPr>
+        <w:t>Used:</w:t>
+      </w:r>
       <w:r>
         <w:rPr>
           <w:rFonts w:ascii="High Tower Text" w:eastAsia="MS UI Gothic" w:hAnsi="High Tower Text"/>
@@ -1536,17 +1712,15 @@
         </w:rPr>
         <w:t xml:space="preserve">Cloud </w:t>
       </w:r>
-      <w:proofErr w:type="gramStart"/>
-      <w:r>
-        <w:rPr>
-          <w:rFonts w:ascii="High Tower Text" w:eastAsia="MS UI Gothic" w:hAnsi="High Tower Text"/>
-          <w:sz w:val="30"/>
-          <w:szCs w:val="30"/>
-          <w:lang w:val="en-US"/>
-        </w:rPr>
-        <w:t>Tools :</w:t>
-      </w:r>
-      <w:proofErr w:type="gramEnd"/>
+      <w:r>
+        <w:rPr>
+          <w:rFonts w:ascii="High Tower Text" w:eastAsia="MS UI Gothic" w:hAnsi="High Tower Text"/>
+          <w:sz w:val="30"/>
+          <w:szCs w:val="30"/>
+          <w:lang w:val="en-US"/>
+        </w:rPr>
+        <w:t>Tools:</w:t>
+      </w:r>
       <w:r>
         <w:rPr>
           <w:rFonts w:ascii="High Tower Text" w:eastAsia="MS UI Gothic" w:hAnsi="High Tower Text"/>
@@ -1584,19 +1758,17 @@
           <w:szCs w:val="30"/>
           <w:lang w:val="en-US"/>
         </w:rPr>
-        <w:t xml:space="preserve">Tools for </w:t>
-      </w:r>
-      <w:proofErr w:type="gramStart"/>
-      <w:r>
-        <w:rPr>
-          <w:rFonts w:ascii="High Tower Text" w:eastAsia="MS UI Gothic" w:hAnsi="High Tower Text"/>
-          <w:sz w:val="30"/>
-          <w:szCs w:val="30"/>
-          <w:lang w:val="en-US"/>
-        </w:rPr>
-        <w:t>Analysis :</w:t>
-      </w:r>
-      <w:proofErr w:type="gramEnd"/>
+        <w:t xml:space="preserve">Optional additional </w:t>
+      </w:r>
+      <w:r>
+        <w:rPr>
+          <w:rFonts w:ascii="High Tower Text" w:eastAsia="MS UI Gothic" w:hAnsi="High Tower Text"/>
+          <w:sz w:val="30"/>
+          <w:szCs w:val="30"/>
+          <w:lang w:val="en-US"/>
+        </w:rPr>
+        <w:t>platform:</w:t>
+      </w:r>
       <w:r>
         <w:rPr>
           <w:rFonts w:ascii="High Tower Text" w:eastAsia="MS UI Gothic" w:hAnsi="High Tower Text"/>
@@ -1614,56 +1786,6 @@
           <w:szCs w:val="30"/>
           <w:lang w:val="en-US"/>
         </w:rPr>
-        <w:t>Tableau</w:t>
-      </w:r>
-    </w:p>
-    <w:p>
-      <w:pPr>
-        <w:rPr>
-          <w:rFonts w:ascii="High Tower Text" w:eastAsia="MS UI Gothic" w:hAnsi="High Tower Text"/>
-          <w:b/>
-          <w:sz w:val="30"/>
-          <w:szCs w:val="30"/>
-          <w:lang w:val="en-US"/>
-        </w:rPr>
-      </w:pPr>
-      <w:r>
-        <w:rPr>
-          <w:rFonts w:ascii="High Tower Text" w:eastAsia="MS UI Gothic" w:hAnsi="High Tower Text"/>
-          <w:sz w:val="30"/>
-          <w:szCs w:val="30"/>
-          <w:lang w:val="en-US"/>
-        </w:rPr>
-        <w:t xml:space="preserve">Optional additional </w:t>
-      </w:r>
-      <w:proofErr w:type="gramStart"/>
-      <w:r>
-        <w:rPr>
-          <w:rFonts w:ascii="High Tower Text" w:eastAsia="MS UI Gothic" w:hAnsi="High Tower Text"/>
-          <w:sz w:val="30"/>
-          <w:szCs w:val="30"/>
-          <w:lang w:val="en-US"/>
-        </w:rPr>
-        <w:t>platform :</w:t>
-      </w:r>
-      <w:proofErr w:type="gramEnd"/>
-      <w:r>
-        <w:rPr>
-          <w:rFonts w:ascii="High Tower Text" w:eastAsia="MS UI Gothic" w:hAnsi="High Tower Text"/>
-          <w:sz w:val="30"/>
-          <w:szCs w:val="30"/>
-          <w:lang w:val="en-US"/>
-        </w:rPr>
-        <w:t xml:space="preserve"> </w:t>
-      </w:r>
-      <w:r>
-        <w:rPr>
-          <w:rFonts w:ascii="High Tower Text" w:eastAsia="MS UI Gothic" w:hAnsi="High Tower Text"/>
-          <w:b/>
-          <w:sz w:val="30"/>
-          <w:szCs w:val="30"/>
-          <w:lang w:val="en-US"/>
-        </w:rPr>
         <w:t>Google Cloud Platform</w:t>
       </w:r>
     </w:p>
@@ -1687,7 +1809,6 @@
         </w:rPr>
         <w:t xml:space="preserve">References and </w:t>
       </w:r>
-      <w:proofErr w:type="gramStart"/>
       <w:r>
         <w:rPr>
           <w:rFonts w:ascii="High Tower Text" w:eastAsia="MS UI Gothic" w:hAnsi="High Tower Text"/>
@@ -1696,9 +1817,8 @@
           <w:szCs w:val="32"/>
           <w:lang w:val="en-US"/>
         </w:rPr>
-        <w:t>Resources :</w:t>
-      </w:r>
-      <w:proofErr w:type="gramEnd"/>
+        <w:t>Resources:</w:t>
+      </w:r>
     </w:p>
     <w:p>
       <w:pPr>
@@ -1710,7 +1830,7 @@
           <w:lang w:val="en-US"/>
         </w:rPr>
       </w:pPr>
-      <w:hyperlink r:id="rId7" w:history="1">
+      <w:hyperlink r:id="rId8" w:history="1">
         <w:r>
           <w:rPr>
             <w:rStyle w:val="Hyperlink"/>
@@ -1741,6 +1861,103 @@
     </w:sectPr>
   </w:body>
 </w:document>
+</file>
+
+<file path=word/numbering.xml><?xml version="1.0" encoding="utf-8"?>
+<w:numbering xmlns:wpc="http://schemas.microsoft.com/office/word/2010/wordprocessingCanvas" xmlns:cx="http://schemas.microsoft.com/office/drawing/2014/chartex" xmlns:cx1="http://schemas.microsoft.com/office/drawing/2015/9/8/chartex" xmlns:cx2="http://schemas.microsoft.com/office/drawing/2015/10/21/chartex" xmlns:cx3="http://schemas.microsoft.com/office/drawing/2016/5/9/chartex" xmlns:cx4="http://schemas.microsoft.com/office/drawing/2016/5/10/chartex" xmlns:cx5="http://schemas.microsoft.com/office/drawing/2016/5/11/chartex" xmlns:cx6="http://schemas.microsoft.com/office/drawing/2016/5/12/chartex" xmlns:cx7="http://schemas.microsoft.com/office/drawing/2016/5/13/chartex" xmlns:cx8="http://schemas.microsoft.com/office/drawing/2016/5/14/chartex" xmlns:mc="http://schemas.openxmlformats.org/markup-compatibility/2006" xmlns:aink="http://schemas.microsoft.com/office/drawing/2016/ink" xmlns:am3d="http://schemas.microsoft.com/office/drawing/2017/model3d" xmlns:o="urn:schemas-microsoft-com:office:office" xmlns:r="http://schemas.openxmlformats.org/officeDocument/2006/relationships" xmlns:m="http://schemas.openxmlformats.org/officeDocument/2006/math" xmlns:v="urn:schemas-microsoft-com:vml" xmlns:wp14="http://schemas.microsoft.com/office/word/2010/wordprocessingDrawing" xmlns:wp="http://schemas.openxmlformats.org/drawingml/2006/wordprocessingDrawing" xmlns:w10="urn:schemas-microsoft-com:office:word" xmlns:w="http://schemas.openxmlformats.org/wordprocessingml/2006/main" xmlns:w14="http://schemas.microsoft.com/office/word/2010/wordml" xmlns:w15="http://schemas.microsoft.com/office/word/2012/wordml" xmlns:w16cid="http://schemas.microsoft.com/office/word/2016/wordml/cid" xmlns:w16se="http://schemas.microsoft.com/office/word/2015/wordml/symex" xmlns:wpg="http://schemas.microsoft.com/office/word/2010/wordprocessingGroup" xmlns:wpi="http://schemas.microsoft.com/office/word/2010/wordprocessingInk" xmlns:wne="http://schemas.microsoft.com/office/word/2006/wordml" xmlns:wps="http://schemas.microsoft.com/office/word/2010/wordprocessingShape" mc:Ignorable="w14 w15 w16se w16cid wp14">
+  <w:abstractNum w:abstractNumId="0" w15:restartNumberingAfterBreak="0">
+    <w:nsid w:val="566644A5"/>
+    <w:multiLevelType w:val="hybridMultilevel"/>
+    <w:tmpl w:val="CEA2C22C"/>
+    <w:lvl w:ilvl="0" w:tplc="04090011">
+      <w:start w:val="1"/>
+      <w:numFmt w:val="decimal"/>
+      <w:lvlText w:val="%1)"/>
+      <w:lvlJc w:val="left"/>
+      <w:pPr>
+        <w:ind w:left="720" w:hanging="360"/>
+      </w:pPr>
+      <w:rPr>
+        <w:rFonts w:hint="default"/>
+      </w:rPr>
+    </w:lvl>
+    <w:lvl w:ilvl="1" w:tplc="04090019" w:tentative="1">
+      <w:start w:val="1"/>
+      <w:numFmt w:val="lowerLetter"/>
+      <w:lvlText w:val="%2."/>
+      <w:lvlJc w:val="left"/>
+      <w:pPr>
+        <w:ind w:left="1440" w:hanging="360"/>
+      </w:pPr>
+    </w:lvl>
+    <w:lvl w:ilvl="2" w:tplc="0409001B" w:tentative="1">
+      <w:start w:val="1"/>
+      <w:numFmt w:val="lowerRoman"/>
+      <w:lvlText w:val="%3."/>
+      <w:lvlJc w:val="right"/>
+      <w:pPr>
+        <w:ind w:left="2160" w:hanging="180"/>
+      </w:pPr>
+    </w:lvl>
+    <w:lvl w:ilvl="3" w:tplc="0409000F" w:tentative="1">
+      <w:start w:val="1"/>
+      <w:numFmt w:val="decimal"/>
+      <w:lvlText w:val="%4."/>
+      <w:lvlJc w:val="left"/>
+      <w:pPr>
+        <w:ind w:left="2880" w:hanging="360"/>
+      </w:pPr>
+    </w:lvl>
+    <w:lvl w:ilvl="4" w:tplc="04090019" w:tentative="1">
+      <w:start w:val="1"/>
+      <w:numFmt w:val="lowerLetter"/>
+      <w:lvlText w:val="%5."/>
+      <w:lvlJc w:val="left"/>
+      <w:pPr>
+        <w:ind w:left="3600" w:hanging="360"/>
+      </w:pPr>
+    </w:lvl>
+    <w:lvl w:ilvl="5" w:tplc="0409001B" w:tentative="1">
+      <w:start w:val="1"/>
+      <w:numFmt w:val="lowerRoman"/>
+      <w:lvlText w:val="%6."/>
+      <w:lvlJc w:val="right"/>
+      <w:pPr>
+        <w:ind w:left="4320" w:hanging="180"/>
+      </w:pPr>
+    </w:lvl>
+    <w:lvl w:ilvl="6" w:tplc="0409000F" w:tentative="1">
+      <w:start w:val="1"/>
+      <w:numFmt w:val="decimal"/>
+      <w:lvlText w:val="%7."/>
+      <w:lvlJc w:val="left"/>
+      <w:pPr>
+        <w:ind w:left="5040" w:hanging="360"/>
+      </w:pPr>
+    </w:lvl>
+    <w:lvl w:ilvl="7" w:tplc="04090019" w:tentative="1">
+      <w:start w:val="1"/>
+      <w:numFmt w:val="lowerLetter"/>
+      <w:lvlText w:val="%8."/>
+      <w:lvlJc w:val="left"/>
+      <w:pPr>
+        <w:ind w:left="5760" w:hanging="360"/>
+      </w:pPr>
+    </w:lvl>
+    <w:lvl w:ilvl="8" w:tplc="0409001B" w:tentative="1">
+      <w:start w:val="1"/>
+      <w:numFmt w:val="lowerRoman"/>
+      <w:lvlText w:val="%9."/>
+      <w:lvlJc w:val="right"/>
+      <w:pPr>
+        <w:ind w:left="6480" w:hanging="180"/>
+      </w:pPr>
+    </w:lvl>
+  </w:abstractNum>
+  <w:num w:numId="1">
+    <w:abstractNumId w:val="0"/>
+  </w:num>
+</w:numbering>
 </file>
 
 <file path=word/styles.xml><?xml version="1.0" encoding="utf-8"?>
@@ -2815,6 +3032,17 @@
       <w:outlineLvl w:val="9"/>
     </w:pPr>
   </w:style>
+  <w:style w:type="paragraph" w:styleId="ListParagraph">
+    <w:name w:val="List Paragraph"/>
+    <w:basedOn w:val="Normal"/>
+    <w:uiPriority w:val="34"/>
+    <w:qFormat/>
+    <w:rsid w:val="005B7686"/>
+    <w:pPr>
+      <w:ind w:left="720"/>
+      <w:contextualSpacing/>
+    </w:pPr>
+  </w:style>
 </w:styles>
 </file>
 

</xml_diff>